<commit_message>
Elaboración prototipo CU15 y modficacion en clase ReporteMensual del modelo de dominio
</commit_message>
<xml_diff>
--- a/Casos de Uso/CU15-ConsultarAvanceDelEstudiante/CU15-Consultar Avance del Estudiante.docx
+++ b/Casos de Uso/CU15-ConsultarAvanceDelEstudiante/CU15-Consultar Avance del Estudiante.docx
@@ -141,8 +141,6 @@
             <w:r>
               <w:t>studiante</w:t>
             </w:r>
-            <w:bookmarkStart w:id="0" w:name="_GoBack"/>
-            <w:bookmarkEnd w:id="0"/>
           </w:p>
         </w:tc>
       </w:tr>
@@ -232,7 +230,15 @@
               <w:rPr>
                 <w:color w:val="000000"/>
               </w:rPr>
-              <w:t>El sistema muestra los datos del ESTUDIANTE (matricula, nombre, email y teléfono), su proyecto REGISTROPLANDEACTIVIDADES (nombre), su SEGUIMIENTO (horas acumuladas) y sus REPORTES MENSUALES (número reporte, nombre, estado)</w:t>
+              <w:t xml:space="preserve">El sistema muestra los datos del ESTUDIANTE (matricula, nombre, email y teléfono), su proyecto REGISTROPLANDEACTIVIDADES (nombre), su SEGUIMIENTO (horas acumuladas) y sus REPORTES MENSUALES (número reporte, </w:t>
+            </w:r>
+            <w:bookmarkStart w:id="0" w:name="_GoBack"/>
+            <w:bookmarkEnd w:id="0"/>
+            <w:r>
+              <w:rPr>
+                <w:color w:val="000000"/>
+              </w:rPr>
+              <w:t>estado)</w:t>
             </w:r>
           </w:p>
           <w:p>

</xml_diff>